<commit_message>
final adjustment - Jaymi
</commit_message>
<xml_diff>
--- a/FINAL_SUBMISSION_FILES/final_test_cases/test_case_3_C1535751.docx
+++ b/FINAL_SUBMISSION_FILES/final_test_cases/test_case_3_C1535751.docx
@@ -66,12 +66,6 @@
         <w:gridCol w:w="990"/>
       </w:tblGrid>
       <w:tr>
-        <w:tblPrEx>
-          <w:tblCellMar>
-            <w:top w:w="0" w:type="dxa"/>
-            <w:bottom w:w="0" w:type="dxa"/>
-          </w:tblCellMar>
-        </w:tblPrEx>
         <w:tc>
           <w:tcPr>
             <w:tcW w:w="994" w:type="dxa"/>
@@ -151,12 +145,6 @@
         </w:tc>
       </w:tr>
       <w:tr>
-        <w:tblPrEx>
-          <w:tblCellMar>
-            <w:top w:w="0" w:type="dxa"/>
-            <w:bottom w:w="0" w:type="dxa"/>
-          </w:tblCellMar>
-        </w:tblPrEx>
         <w:trPr>
           <w:trHeight w:val="280"/>
         </w:trPr>
@@ -200,12 +188,6 @@
         </w:tc>
       </w:tr>
       <w:tr>
-        <w:tblPrEx>
-          <w:tblCellMar>
-            <w:top w:w="0" w:type="dxa"/>
-            <w:bottom w:w="0" w:type="dxa"/>
-          </w:tblCellMar>
-        </w:tblPrEx>
         <w:trPr>
           <w:trHeight w:val="259"/>
         </w:trPr>
@@ -243,27 +225,12 @@
                 <w:sz w:val="20"/>
                 <w:szCs w:val="20"/>
               </w:rPr>
-              <w:t xml:space="preserve">Preconditions: User is Logged in; User has finished the </w:t>
-            </w:r>
-            <w:r>
-              <w:rPr>
-                <w:rFonts w:ascii="Arial" w:hAnsi="Arial" w:cs="Arial"/>
-                <w:b/>
-                <w:sz w:val="20"/>
-                <w:szCs w:val="20"/>
-              </w:rPr>
-              <w:t>Lesson; Test has been filled.</w:t>
+              <w:t>Preconditions: User is Logged in; User has finished the Lesson; Test has been filled.</w:t>
             </w:r>
           </w:p>
         </w:tc>
       </w:tr>
       <w:tr>
-        <w:tblPrEx>
-          <w:tblCellMar>
-            <w:top w:w="0" w:type="dxa"/>
-            <w:bottom w:w="0" w:type="dxa"/>
-          </w:tblCellMar>
-        </w:tblPrEx>
         <w:tc>
           <w:tcPr>
             <w:tcW w:w="2970" w:type="dxa"/>
@@ -325,12 +292,6 @@
         </w:tc>
       </w:tr>
       <w:tr>
-        <w:tblPrEx>
-          <w:tblCellMar>
-            <w:top w:w="0" w:type="dxa"/>
-            <w:bottom w:w="0" w:type="dxa"/>
-          </w:tblCellMar>
-        </w:tblPrEx>
         <w:tc>
           <w:tcPr>
             <w:tcW w:w="452" w:type="dxa"/>
@@ -471,12 +432,6 @@
         </w:tc>
       </w:tr>
       <w:tr>
-        <w:tblPrEx>
-          <w:tblCellMar>
-            <w:top w:w="0" w:type="dxa"/>
-            <w:bottom w:w="0" w:type="dxa"/>
-          </w:tblCellMar>
-        </w:tblPrEx>
         <w:tc>
           <w:tcPr>
             <w:tcW w:w="452" w:type="dxa"/>
@@ -577,15 +532,25 @@
                 <w:sz w:val="20"/>
                 <w:szCs w:val="20"/>
               </w:rPr>
-              <w:t xml:space="preserve"> </w:t>
-            </w:r>
-            <w:r>
-              <w:rPr>
-                <w:rFonts w:ascii="Arial" w:hAnsi="Arial" w:cs="Arial"/>
-                <w:sz w:val="20"/>
-                <w:szCs w:val="20"/>
-              </w:rPr>
-              <w:t>The Results are stored in a table that is sorted by ID.</w:t>
+              <w:t xml:space="preserve"> The Results are stored in a table that is sorted by </w:t>
+            </w:r>
+            <w:r>
+              <w:rPr>
+                <w:rFonts w:ascii="Arial" w:hAnsi="Arial" w:cs="Arial"/>
+                <w:sz w:val="20"/>
+                <w:szCs w:val="20"/>
+              </w:rPr>
+              <w:t xml:space="preserve">subject &amp; </w:t>
+            </w:r>
+            <w:bookmarkStart w:id="0" w:name="_GoBack"/>
+            <w:bookmarkEnd w:id="0"/>
+            <w:r>
+              <w:rPr>
+                <w:rFonts w:ascii="Arial" w:hAnsi="Arial" w:cs="Arial"/>
+                <w:sz w:val="20"/>
+                <w:szCs w:val="20"/>
+              </w:rPr>
+              <w:t>ID.</w:t>
             </w:r>
           </w:p>
         </w:tc>
@@ -618,12 +583,6 @@
         </w:tc>
       </w:tr>
       <w:tr>
-        <w:tblPrEx>
-          <w:tblCellMar>
-            <w:top w:w="0" w:type="dxa"/>
-            <w:bottom w:w="0" w:type="dxa"/>
-          </w:tblCellMar>
-        </w:tblPrEx>
         <w:tc>
           <w:tcPr>
             <w:tcW w:w="452" w:type="dxa"/>
@@ -690,23 +649,7 @@
                 <w:sz w:val="20"/>
                 <w:szCs w:val="20"/>
               </w:rPr>
-              <w:t xml:space="preserve">Student selects “View </w:t>
-            </w:r>
-            <w:r>
-              <w:rPr>
-                <w:rFonts w:ascii="Arial" w:hAnsi="Arial" w:cs="Arial"/>
-                <w:sz w:val="20"/>
-                <w:szCs w:val="20"/>
-              </w:rPr>
-              <w:t xml:space="preserve">Results” on the Main Screen and selects the </w:t>
-            </w:r>
-            <w:r>
-              <w:rPr>
-                <w:rFonts w:ascii="Arial" w:hAnsi="Arial" w:cs="Arial"/>
-                <w:sz w:val="20"/>
-                <w:szCs w:val="20"/>
-              </w:rPr>
-              <w:t>“Binary” from the dropdown menu.</w:t>
+              <w:t xml:space="preserve">Student selects “View Results” on the Main Screen </w:t>
             </w:r>
           </w:p>
         </w:tc>
@@ -740,31 +683,15 @@
                 <w:sz w:val="20"/>
                 <w:szCs w:val="20"/>
               </w:rPr>
-              <w:t xml:space="preserve">Student is taken to a Screen with a list of Attributes based on the </w:t>
-            </w:r>
-            <w:r>
-              <w:rPr>
-                <w:rFonts w:ascii="Arial" w:hAnsi="Arial" w:cs="Arial"/>
-                <w:sz w:val="20"/>
-                <w:szCs w:val="20"/>
-              </w:rPr>
-              <w:t>“binary” topic</w:t>
-            </w:r>
-            <w:r>
-              <w:rPr>
-                <w:rFonts w:ascii="Arial" w:hAnsi="Arial" w:cs="Arial"/>
-                <w:sz w:val="20"/>
-                <w:szCs w:val="20"/>
-              </w:rPr>
-              <w:t xml:space="preserve"> </w:t>
-            </w:r>
-            <w:r>
-              <w:rPr>
-                <w:rFonts w:ascii="Arial" w:hAnsi="Arial" w:cs="Arial"/>
-                <w:sz w:val="20"/>
-                <w:szCs w:val="20"/>
-              </w:rPr>
-              <w:t>such as; Overall Percentage and mark per question.</w:t>
+              <w:t>Student is taken to a Screen with a</w:t>
+            </w:r>
+            <w:r>
+              <w:rPr>
+                <w:rFonts w:ascii="Arial" w:hAnsi="Arial" w:cs="Arial"/>
+                <w:sz w:val="20"/>
+                <w:szCs w:val="20"/>
+              </w:rPr>
+              <w:t>n empty list area and a dropdown menu.</w:t>
             </w:r>
           </w:p>
         </w:tc>
@@ -797,12 +724,6 @@
         </w:tc>
       </w:tr>
       <w:tr>
-        <w:tblPrEx>
-          <w:tblCellMar>
-            <w:top w:w="0" w:type="dxa"/>
-            <w:bottom w:w="0" w:type="dxa"/>
-          </w:tblCellMar>
-        </w:tblPrEx>
         <w:tc>
           <w:tcPr>
             <w:tcW w:w="452" w:type="dxa"/>
@@ -834,7 +755,7 @@
                 <w:sz w:val="20"/>
                 <w:szCs w:val="20"/>
               </w:rPr>
-              <w:t>/</w:t>
+              <w:t>3</w:t>
             </w:r>
           </w:p>
         </w:tc>
@@ -869,7 +790,15 @@
                 <w:sz w:val="20"/>
                 <w:szCs w:val="20"/>
               </w:rPr>
-              <w:t>Change from Student to Lecturer</w:t>
+              <w:t xml:space="preserve">Student </w:t>
+            </w:r>
+            <w:r>
+              <w:rPr>
+                <w:rFonts w:ascii="Arial" w:hAnsi="Arial" w:cs="Arial"/>
+                <w:sz w:val="20"/>
+                <w:szCs w:val="20"/>
+              </w:rPr>
+              <w:t>selects the “Binary” from the dropdown menu.</w:t>
             </w:r>
           </w:p>
         </w:tc>
@@ -903,7 +832,7 @@
                 <w:sz w:val="20"/>
                 <w:szCs w:val="20"/>
               </w:rPr>
-              <w:t xml:space="preserve"> </w:t>
+              <w:t>The list area presents the Student with details of their personal result for that subject.</w:t>
             </w:r>
           </w:p>
         </w:tc>
@@ -936,12 +865,6 @@
         </w:tc>
       </w:tr>
       <w:tr>
-        <w:tblPrEx>
-          <w:tblCellMar>
-            <w:top w:w="0" w:type="dxa"/>
-            <w:bottom w:w="0" w:type="dxa"/>
-          </w:tblCellMar>
-        </w:tblPrEx>
         <w:tc>
           <w:tcPr>
             <w:tcW w:w="452" w:type="dxa"/>
@@ -973,7 +896,7 @@
                 <w:sz w:val="20"/>
                 <w:szCs w:val="20"/>
               </w:rPr>
-              <w:t>3</w:t>
+              <w:t>/</w:t>
             </w:r>
           </w:p>
         </w:tc>
@@ -1008,15 +931,7 @@
                 <w:sz w:val="20"/>
                 <w:szCs w:val="20"/>
               </w:rPr>
-              <w:t xml:space="preserve">Lecturer Selects </w:t>
-            </w:r>
-            <w:r>
-              <w:rPr>
-                <w:rFonts w:ascii="Arial" w:hAnsi="Arial" w:cs="Arial"/>
-                <w:sz w:val="20"/>
-                <w:szCs w:val="20"/>
-              </w:rPr>
-              <w:t>“View Results”.</w:t>
+              <w:t>Change from Student to Lecturer</w:t>
             </w:r>
           </w:p>
         </w:tc>
@@ -1050,7 +965,7 @@
                 <w:sz w:val="20"/>
                 <w:szCs w:val="20"/>
               </w:rPr>
-              <w:t>Lecturer is taken to a Screen similar to the Students however is allowed to select students from a drop down menu.</w:t>
+              <w:t xml:space="preserve"> </w:t>
             </w:r>
           </w:p>
         </w:tc>
@@ -1083,12 +998,6 @@
         </w:tc>
       </w:tr>
       <w:tr>
-        <w:tblPrEx>
-          <w:tblCellMar>
-            <w:top w:w="0" w:type="dxa"/>
-            <w:bottom w:w="0" w:type="dxa"/>
-          </w:tblCellMar>
-        </w:tblPrEx>
         <w:tc>
           <w:tcPr>
             <w:tcW w:w="452" w:type="dxa"/>
@@ -1143,28 +1052,19 @@
             <w:pPr>
               <w:pStyle w:val="Standard"/>
               <w:spacing w:before="40" w:after="40" w:line="360" w:lineRule="auto"/>
-              <w:jc w:val="center"/>
-              <w:rPr>
-                <w:rFonts w:ascii="Arial" w:hAnsi="Arial" w:cs="Arial"/>
-                <w:sz w:val="20"/>
-                <w:szCs w:val="20"/>
-              </w:rPr>
-            </w:pPr>
-            <w:r>
-              <w:rPr>
-                <w:rFonts w:ascii="Arial" w:hAnsi="Arial" w:cs="Arial"/>
-                <w:sz w:val="20"/>
-                <w:szCs w:val="20"/>
-              </w:rPr>
-              <w:t xml:space="preserve">Lecturer selects </w:t>
-            </w:r>
-            <w:r>
-              <w:rPr>
-                <w:rFonts w:ascii="Arial" w:hAnsi="Arial" w:cs="Arial"/>
-                <w:sz w:val="20"/>
-                <w:szCs w:val="20"/>
-              </w:rPr>
-              <w:t>“Binary” from the dropdown Topics Menu.</w:t>
+              <w:rPr>
+                <w:rFonts w:ascii="Arial" w:hAnsi="Arial" w:cs="Arial"/>
+                <w:sz w:val="20"/>
+                <w:szCs w:val="20"/>
+              </w:rPr>
+            </w:pPr>
+            <w:r>
+              <w:rPr>
+                <w:rFonts w:ascii="Arial" w:hAnsi="Arial" w:cs="Arial"/>
+                <w:sz w:val="20"/>
+                <w:szCs w:val="20"/>
+              </w:rPr>
+              <w:t>Lecturer Selects “View Results”.</w:t>
             </w:r>
           </w:p>
         </w:tc>
@@ -1198,47 +1098,7 @@
                 <w:sz w:val="20"/>
                 <w:szCs w:val="20"/>
               </w:rPr>
-              <w:t>L</w:t>
-            </w:r>
-            <w:r>
-              <w:rPr>
-                <w:rFonts w:ascii="Arial" w:hAnsi="Arial" w:cs="Arial"/>
-                <w:sz w:val="20"/>
-                <w:szCs w:val="20"/>
-              </w:rPr>
-              <w:t>ecturer can see the results for the student</w:t>
-            </w:r>
-            <w:r>
-              <w:rPr>
-                <w:rFonts w:ascii="Arial" w:hAnsi="Arial" w:cs="Arial"/>
-                <w:sz w:val="20"/>
-                <w:szCs w:val="20"/>
-              </w:rPr>
-              <w:t>s that have taken this Test</w:t>
-            </w:r>
-            <w:r>
-              <w:rPr>
-                <w:rFonts w:ascii="Arial" w:hAnsi="Arial" w:cs="Arial"/>
-                <w:sz w:val="20"/>
-                <w:szCs w:val="20"/>
-              </w:rPr>
-              <w:t xml:space="preserve">, this includes; </w:t>
-            </w:r>
-            <w:r>
-              <w:rPr>
-                <w:rFonts w:ascii="Arial" w:hAnsi="Arial" w:cs="Arial"/>
-                <w:sz w:val="20"/>
-                <w:szCs w:val="20"/>
-              </w:rPr>
-              <w:t>Class/Student Average, Student's Overall percentage and mark per question</w:t>
-            </w:r>
-            <w:r>
-              <w:rPr>
-                <w:rFonts w:ascii="Arial" w:hAnsi="Arial" w:cs="Arial"/>
-                <w:sz w:val="20"/>
-                <w:szCs w:val="20"/>
-              </w:rPr>
-              <w:t>.</w:t>
+              <w:t>Lecturer is taken to a Screen similar to the Students however is allowed to select students from a drop down menu.</w:t>
             </w:r>
           </w:p>
         </w:tc>
@@ -1271,12 +1131,6 @@
         </w:tc>
       </w:tr>
       <w:tr>
-        <w:tblPrEx>
-          <w:tblCellMar>
-            <w:top w:w="0" w:type="dxa"/>
-            <w:bottom w:w="0" w:type="dxa"/>
-          </w:tblCellMar>
-        </w:tblPrEx>
         <w:tc>
           <w:tcPr>
             <w:tcW w:w="452" w:type="dxa"/>
@@ -1295,13 +1149,21 @@
             <w:pPr>
               <w:pStyle w:val="Standard"/>
               <w:spacing w:before="40" w:after="40" w:line="360" w:lineRule="auto"/>
-              <w:jc w:val="right"/>
-              <w:rPr>
-                <w:rFonts w:ascii="Arial" w:hAnsi="Arial" w:cs="Arial"/>
-                <w:sz w:val="20"/>
-                <w:szCs w:val="20"/>
-              </w:rPr>
-            </w:pPr>
+              <w:jc w:val="center"/>
+              <w:rPr>
+                <w:rFonts w:ascii="Arial" w:hAnsi="Arial" w:cs="Arial"/>
+                <w:sz w:val="20"/>
+                <w:szCs w:val="20"/>
+              </w:rPr>
+            </w:pPr>
+            <w:r>
+              <w:rPr>
+                <w:rFonts w:ascii="Arial" w:hAnsi="Arial" w:cs="Arial"/>
+                <w:sz w:val="20"/>
+                <w:szCs w:val="20"/>
+              </w:rPr>
+              <w:t>5</w:t>
+            </w:r>
           </w:p>
         </w:tc>
         <w:tc>
@@ -1323,12 +1185,45 @@
             <w:pPr>
               <w:pStyle w:val="Standard"/>
               <w:spacing w:before="40" w:after="40" w:line="360" w:lineRule="auto"/>
-              <w:rPr>
-                <w:rFonts w:ascii="Arial" w:hAnsi="Arial" w:cs="Arial"/>
-                <w:sz w:val="20"/>
-                <w:szCs w:val="20"/>
-              </w:rPr>
-            </w:pPr>
+              <w:jc w:val="center"/>
+              <w:rPr>
+                <w:rFonts w:ascii="Arial" w:hAnsi="Arial" w:cs="Arial"/>
+                <w:sz w:val="20"/>
+                <w:szCs w:val="20"/>
+              </w:rPr>
+            </w:pPr>
+            <w:r>
+              <w:rPr>
+                <w:rFonts w:ascii="Arial" w:hAnsi="Arial" w:cs="Arial"/>
+                <w:sz w:val="20"/>
+                <w:szCs w:val="20"/>
+              </w:rPr>
+              <w:t xml:space="preserve">Lecturer selects </w:t>
+            </w:r>
+            <w:r>
+              <w:rPr>
+                <w:rFonts w:ascii="Arial" w:hAnsi="Arial" w:cs="Arial"/>
+                <w:sz w:val="20"/>
+                <w:szCs w:val="20"/>
+              </w:rPr>
+              <w:t>“</w:t>
+            </w:r>
+            <w:r>
+              <w:rPr>
+                <w:rFonts w:ascii="Arial" w:hAnsi="Arial" w:cs="Arial"/>
+                <w:sz w:val="20"/>
+                <w:szCs w:val="20"/>
+              </w:rPr>
+              <w:t>c1535751” from the dropdown</w:t>
+            </w:r>
+            <w:r>
+              <w:rPr>
+                <w:rFonts w:ascii="Arial" w:hAnsi="Arial" w:cs="Arial"/>
+                <w:sz w:val="20"/>
+                <w:szCs w:val="20"/>
+              </w:rPr>
+              <w:t xml:space="preserve"> Menu.</w:t>
+            </w:r>
           </w:p>
         </w:tc>
         <w:tc>
@@ -1355,6 +1250,62 @@
                 <w:szCs w:val="20"/>
               </w:rPr>
             </w:pPr>
+            <w:r>
+              <w:rPr>
+                <w:rFonts w:ascii="Arial" w:hAnsi="Arial" w:cs="Arial"/>
+                <w:sz w:val="20"/>
+                <w:szCs w:val="20"/>
+              </w:rPr>
+              <w:t>Lecturer can see the results for the student</w:t>
+            </w:r>
+            <w:r>
+              <w:rPr>
+                <w:rFonts w:ascii="Arial" w:hAnsi="Arial" w:cs="Arial"/>
+                <w:sz w:val="20"/>
+                <w:szCs w:val="20"/>
+              </w:rPr>
+              <w:t xml:space="preserve"> that </w:t>
+            </w:r>
+            <w:r>
+              <w:rPr>
+                <w:rFonts w:ascii="Arial" w:hAnsi="Arial" w:cs="Arial"/>
+                <w:sz w:val="20"/>
+                <w:szCs w:val="20"/>
+              </w:rPr>
+              <w:t>they have selected</w:t>
+            </w:r>
+            <w:r>
+              <w:rPr>
+                <w:rFonts w:ascii="Arial" w:hAnsi="Arial" w:cs="Arial"/>
+                <w:sz w:val="20"/>
+                <w:szCs w:val="20"/>
+              </w:rPr>
+              <w:t xml:space="preserve">, this includes; </w:t>
+            </w:r>
+            <w:r>
+              <w:rPr>
+                <w:rFonts w:ascii="Arial" w:hAnsi="Arial" w:cs="Arial"/>
+                <w:sz w:val="20"/>
+                <w:szCs w:val="20"/>
+              </w:rPr>
+              <w:t>Subject</w:t>
+            </w:r>
+            <w:r>
+              <w:rPr>
+                <w:rFonts w:ascii="Arial" w:hAnsi="Arial" w:cs="Arial"/>
+                <w:sz w:val="20"/>
+                <w:szCs w:val="20"/>
+              </w:rPr>
+              <w:t>,</w:t>
+            </w:r>
+            <w:r>
+              <w:rPr>
+                <w:rFonts w:ascii="Arial" w:hAnsi="Arial" w:cs="Arial"/>
+                <w:sz w:val="20"/>
+                <w:szCs w:val="20"/>
+              </w:rPr>
+              <w:t xml:space="preserve"> Id, mark per question and overall score.</w:t>
+            </w:r>
           </w:p>
         </w:tc>
         <w:tc>
@@ -1386,12 +1337,6 @@
         </w:tc>
       </w:tr>
       <w:tr>
-        <w:tblPrEx>
-          <w:tblCellMar>
-            <w:top w:w="0" w:type="dxa"/>
-            <w:bottom w:w="0" w:type="dxa"/>
-          </w:tblCellMar>
-        </w:tblPrEx>
         <w:tc>
           <w:tcPr>
             <w:tcW w:w="452" w:type="dxa"/>
@@ -1501,472 +1446,6 @@
         </w:tc>
       </w:tr>
       <w:tr>
-        <w:tblPrEx>
-          <w:tblCellMar>
-            <w:top w:w="0" w:type="dxa"/>
-            <w:bottom w:w="0" w:type="dxa"/>
-          </w:tblCellMar>
-        </w:tblPrEx>
-        <w:tc>
-          <w:tcPr>
-            <w:tcW w:w="452" w:type="dxa"/>
-            <w:tcBorders>
-              <w:left w:val="single" w:sz="4" w:space="0" w:color="00000A"/>
-              <w:bottom w:val="single" w:sz="4" w:space="0" w:color="00000A"/>
-            </w:tcBorders>
-            <w:tcMar>
-              <w:top w:w="0" w:type="dxa"/>
-              <w:left w:w="0" w:type="dxa"/>
-              <w:bottom w:w="0" w:type="dxa"/>
-              <w:right w:w="0" w:type="dxa"/>
-            </w:tcMar>
-          </w:tcPr>
-          <w:p>
-            <w:pPr>
-              <w:pStyle w:val="Standard"/>
-              <w:spacing w:before="40" w:after="40" w:line="360" w:lineRule="auto"/>
-              <w:jc w:val="right"/>
-              <w:rPr>
-                <w:rFonts w:ascii="Arial" w:hAnsi="Arial" w:cs="Arial"/>
-                <w:sz w:val="20"/>
-                <w:szCs w:val="20"/>
-              </w:rPr>
-            </w:pPr>
-          </w:p>
-        </w:tc>
-        <w:tc>
-          <w:tcPr>
-            <w:tcW w:w="2518" w:type="dxa"/>
-            <w:gridSpan w:val="3"/>
-            <w:tcBorders>
-              <w:left w:val="single" w:sz="4" w:space="0" w:color="00000A"/>
-              <w:bottom w:val="single" w:sz="4" w:space="0" w:color="00000A"/>
-            </w:tcBorders>
-            <w:tcMar>
-              <w:top w:w="0" w:type="dxa"/>
-              <w:left w:w="0" w:type="dxa"/>
-              <w:bottom w:w="0" w:type="dxa"/>
-              <w:right w:w="0" w:type="dxa"/>
-            </w:tcMar>
-          </w:tcPr>
-          <w:p>
-            <w:pPr>
-              <w:pStyle w:val="Standard"/>
-              <w:spacing w:before="40" w:after="40" w:line="360" w:lineRule="auto"/>
-              <w:rPr>
-                <w:rFonts w:ascii="Arial" w:hAnsi="Arial" w:cs="Arial"/>
-                <w:sz w:val="20"/>
-                <w:szCs w:val="20"/>
-              </w:rPr>
-            </w:pPr>
-          </w:p>
-        </w:tc>
-        <w:tc>
-          <w:tcPr>
-            <w:tcW w:w="4215" w:type="dxa"/>
-            <w:tcBorders>
-              <w:left w:val="single" w:sz="4" w:space="0" w:color="00000A"/>
-              <w:bottom w:val="single" w:sz="4" w:space="0" w:color="00000A"/>
-            </w:tcBorders>
-            <w:tcMar>
-              <w:top w:w="0" w:type="dxa"/>
-              <w:left w:w="0" w:type="dxa"/>
-              <w:bottom w:w="0" w:type="dxa"/>
-              <w:right w:w="0" w:type="dxa"/>
-            </w:tcMar>
-          </w:tcPr>
-          <w:p>
-            <w:pPr>
-              <w:pStyle w:val="Standard"/>
-              <w:spacing w:before="40" w:after="40" w:line="360" w:lineRule="auto"/>
-              <w:rPr>
-                <w:rFonts w:ascii="Arial" w:hAnsi="Arial" w:cs="Arial"/>
-                <w:sz w:val="20"/>
-                <w:szCs w:val="20"/>
-              </w:rPr>
-            </w:pPr>
-          </w:p>
-        </w:tc>
-        <w:tc>
-          <w:tcPr>
-            <w:tcW w:w="990" w:type="dxa"/>
-            <w:tcBorders>
-              <w:left w:val="single" w:sz="4" w:space="0" w:color="00000A"/>
-              <w:bottom w:val="single" w:sz="4" w:space="0" w:color="00000A"/>
-              <w:right w:val="single" w:sz="4" w:space="0" w:color="00000A"/>
-            </w:tcBorders>
-            <w:tcMar>
-              <w:top w:w="0" w:type="dxa"/>
-              <w:left w:w="0" w:type="dxa"/>
-              <w:bottom w:w="0" w:type="dxa"/>
-              <w:right w:w="0" w:type="dxa"/>
-            </w:tcMar>
-          </w:tcPr>
-          <w:p>
-            <w:pPr>
-              <w:pStyle w:val="Standard"/>
-              <w:spacing w:before="40" w:after="40" w:line="360" w:lineRule="auto"/>
-              <w:rPr>
-                <w:rFonts w:ascii="Arial" w:hAnsi="Arial" w:cs="Arial"/>
-                <w:sz w:val="20"/>
-                <w:szCs w:val="20"/>
-              </w:rPr>
-            </w:pPr>
-          </w:p>
-        </w:tc>
-      </w:tr>
-      <w:tr>
-        <w:tblPrEx>
-          <w:tblCellMar>
-            <w:top w:w="0" w:type="dxa"/>
-            <w:bottom w:w="0" w:type="dxa"/>
-          </w:tblCellMar>
-        </w:tblPrEx>
-        <w:tc>
-          <w:tcPr>
-            <w:tcW w:w="452" w:type="dxa"/>
-            <w:tcBorders>
-              <w:left w:val="single" w:sz="4" w:space="0" w:color="00000A"/>
-              <w:bottom w:val="single" w:sz="4" w:space="0" w:color="00000A"/>
-            </w:tcBorders>
-            <w:tcMar>
-              <w:top w:w="0" w:type="dxa"/>
-              <w:left w:w="0" w:type="dxa"/>
-              <w:bottom w:w="0" w:type="dxa"/>
-              <w:right w:w="0" w:type="dxa"/>
-            </w:tcMar>
-          </w:tcPr>
-          <w:p>
-            <w:pPr>
-              <w:pStyle w:val="Standard"/>
-              <w:spacing w:before="40" w:after="40" w:line="360" w:lineRule="auto"/>
-              <w:jc w:val="right"/>
-              <w:rPr>
-                <w:rFonts w:ascii="Arial" w:hAnsi="Arial" w:cs="Arial"/>
-                <w:sz w:val="20"/>
-                <w:szCs w:val="20"/>
-              </w:rPr>
-            </w:pPr>
-          </w:p>
-        </w:tc>
-        <w:tc>
-          <w:tcPr>
-            <w:tcW w:w="2518" w:type="dxa"/>
-            <w:gridSpan w:val="3"/>
-            <w:tcBorders>
-              <w:left w:val="single" w:sz="4" w:space="0" w:color="00000A"/>
-              <w:bottom w:val="single" w:sz="4" w:space="0" w:color="00000A"/>
-            </w:tcBorders>
-            <w:tcMar>
-              <w:top w:w="0" w:type="dxa"/>
-              <w:left w:w="0" w:type="dxa"/>
-              <w:bottom w:w="0" w:type="dxa"/>
-              <w:right w:w="0" w:type="dxa"/>
-            </w:tcMar>
-          </w:tcPr>
-          <w:p>
-            <w:pPr>
-              <w:pStyle w:val="Standard"/>
-              <w:spacing w:before="40" w:after="40" w:line="360" w:lineRule="auto"/>
-              <w:rPr>
-                <w:rFonts w:ascii="Arial" w:hAnsi="Arial" w:cs="Arial"/>
-                <w:sz w:val="20"/>
-                <w:szCs w:val="20"/>
-              </w:rPr>
-            </w:pPr>
-          </w:p>
-        </w:tc>
-        <w:tc>
-          <w:tcPr>
-            <w:tcW w:w="4215" w:type="dxa"/>
-            <w:tcBorders>
-              <w:left w:val="single" w:sz="4" w:space="0" w:color="00000A"/>
-              <w:bottom w:val="single" w:sz="4" w:space="0" w:color="00000A"/>
-            </w:tcBorders>
-            <w:tcMar>
-              <w:top w:w="0" w:type="dxa"/>
-              <w:left w:w="0" w:type="dxa"/>
-              <w:bottom w:w="0" w:type="dxa"/>
-              <w:right w:w="0" w:type="dxa"/>
-            </w:tcMar>
-          </w:tcPr>
-          <w:p>
-            <w:pPr>
-              <w:pStyle w:val="Standard"/>
-              <w:spacing w:before="40" w:after="40" w:line="360" w:lineRule="auto"/>
-              <w:rPr>
-                <w:rFonts w:ascii="Arial" w:hAnsi="Arial" w:cs="Arial"/>
-                <w:sz w:val="20"/>
-                <w:szCs w:val="20"/>
-              </w:rPr>
-            </w:pPr>
-          </w:p>
-        </w:tc>
-        <w:tc>
-          <w:tcPr>
-            <w:tcW w:w="990" w:type="dxa"/>
-            <w:tcBorders>
-              <w:left w:val="single" w:sz="4" w:space="0" w:color="00000A"/>
-              <w:bottom w:val="single" w:sz="4" w:space="0" w:color="00000A"/>
-              <w:right w:val="single" w:sz="4" w:space="0" w:color="00000A"/>
-            </w:tcBorders>
-            <w:tcMar>
-              <w:top w:w="0" w:type="dxa"/>
-              <w:left w:w="0" w:type="dxa"/>
-              <w:bottom w:w="0" w:type="dxa"/>
-              <w:right w:w="0" w:type="dxa"/>
-            </w:tcMar>
-          </w:tcPr>
-          <w:p>
-            <w:pPr>
-              <w:pStyle w:val="Standard"/>
-              <w:spacing w:before="40" w:after="40" w:line="360" w:lineRule="auto"/>
-              <w:rPr>
-                <w:rFonts w:ascii="Arial" w:hAnsi="Arial" w:cs="Arial"/>
-                <w:sz w:val="20"/>
-                <w:szCs w:val="20"/>
-              </w:rPr>
-            </w:pPr>
-          </w:p>
-        </w:tc>
-      </w:tr>
-      <w:tr>
-        <w:tblPrEx>
-          <w:tblCellMar>
-            <w:top w:w="0" w:type="dxa"/>
-            <w:bottom w:w="0" w:type="dxa"/>
-          </w:tblCellMar>
-        </w:tblPrEx>
-        <w:tc>
-          <w:tcPr>
-            <w:tcW w:w="452" w:type="dxa"/>
-            <w:tcBorders>
-              <w:left w:val="single" w:sz="4" w:space="0" w:color="00000A"/>
-              <w:bottom w:val="single" w:sz="4" w:space="0" w:color="00000A"/>
-            </w:tcBorders>
-            <w:tcMar>
-              <w:top w:w="0" w:type="dxa"/>
-              <w:left w:w="0" w:type="dxa"/>
-              <w:bottom w:w="0" w:type="dxa"/>
-              <w:right w:w="0" w:type="dxa"/>
-            </w:tcMar>
-          </w:tcPr>
-          <w:p>
-            <w:pPr>
-              <w:pStyle w:val="Standard"/>
-              <w:spacing w:before="40" w:after="40" w:line="360" w:lineRule="auto"/>
-              <w:jc w:val="right"/>
-              <w:rPr>
-                <w:rFonts w:ascii="Arial" w:hAnsi="Arial" w:cs="Arial"/>
-                <w:sz w:val="20"/>
-                <w:szCs w:val="20"/>
-              </w:rPr>
-            </w:pPr>
-          </w:p>
-        </w:tc>
-        <w:tc>
-          <w:tcPr>
-            <w:tcW w:w="2518" w:type="dxa"/>
-            <w:gridSpan w:val="3"/>
-            <w:tcBorders>
-              <w:left w:val="single" w:sz="4" w:space="0" w:color="00000A"/>
-              <w:bottom w:val="single" w:sz="4" w:space="0" w:color="00000A"/>
-            </w:tcBorders>
-            <w:tcMar>
-              <w:top w:w="0" w:type="dxa"/>
-              <w:left w:w="0" w:type="dxa"/>
-              <w:bottom w:w="0" w:type="dxa"/>
-              <w:right w:w="0" w:type="dxa"/>
-            </w:tcMar>
-          </w:tcPr>
-          <w:p>
-            <w:pPr>
-              <w:pStyle w:val="Standard"/>
-              <w:spacing w:before="40" w:after="40" w:line="360" w:lineRule="auto"/>
-              <w:rPr>
-                <w:rFonts w:ascii="Arial" w:hAnsi="Arial" w:cs="Arial"/>
-                <w:sz w:val="20"/>
-                <w:szCs w:val="20"/>
-              </w:rPr>
-            </w:pPr>
-          </w:p>
-        </w:tc>
-        <w:tc>
-          <w:tcPr>
-            <w:tcW w:w="4215" w:type="dxa"/>
-            <w:tcBorders>
-              <w:left w:val="single" w:sz="4" w:space="0" w:color="00000A"/>
-              <w:bottom w:val="single" w:sz="4" w:space="0" w:color="00000A"/>
-            </w:tcBorders>
-            <w:tcMar>
-              <w:top w:w="0" w:type="dxa"/>
-              <w:left w:w="0" w:type="dxa"/>
-              <w:bottom w:w="0" w:type="dxa"/>
-              <w:right w:w="0" w:type="dxa"/>
-            </w:tcMar>
-          </w:tcPr>
-          <w:p>
-            <w:pPr>
-              <w:pStyle w:val="Standard"/>
-              <w:spacing w:before="40" w:after="40" w:line="360" w:lineRule="auto"/>
-              <w:rPr>
-                <w:rFonts w:ascii="Arial" w:hAnsi="Arial" w:cs="Arial"/>
-                <w:sz w:val="20"/>
-                <w:szCs w:val="20"/>
-              </w:rPr>
-            </w:pPr>
-          </w:p>
-        </w:tc>
-        <w:tc>
-          <w:tcPr>
-            <w:tcW w:w="990" w:type="dxa"/>
-            <w:tcBorders>
-              <w:left w:val="single" w:sz="4" w:space="0" w:color="00000A"/>
-              <w:bottom w:val="single" w:sz="4" w:space="0" w:color="00000A"/>
-              <w:right w:val="single" w:sz="4" w:space="0" w:color="00000A"/>
-            </w:tcBorders>
-            <w:tcMar>
-              <w:top w:w="0" w:type="dxa"/>
-              <w:left w:w="0" w:type="dxa"/>
-              <w:bottom w:w="0" w:type="dxa"/>
-              <w:right w:w="0" w:type="dxa"/>
-            </w:tcMar>
-          </w:tcPr>
-          <w:p>
-            <w:pPr>
-              <w:pStyle w:val="Standard"/>
-              <w:spacing w:before="40" w:after="40" w:line="360" w:lineRule="auto"/>
-              <w:rPr>
-                <w:rFonts w:ascii="Arial" w:hAnsi="Arial" w:cs="Arial"/>
-                <w:sz w:val="20"/>
-                <w:szCs w:val="20"/>
-              </w:rPr>
-            </w:pPr>
-          </w:p>
-        </w:tc>
-      </w:tr>
-      <w:tr>
-        <w:tblPrEx>
-          <w:tblCellMar>
-            <w:top w:w="0" w:type="dxa"/>
-            <w:bottom w:w="0" w:type="dxa"/>
-          </w:tblCellMar>
-        </w:tblPrEx>
-        <w:tc>
-          <w:tcPr>
-            <w:tcW w:w="452" w:type="dxa"/>
-            <w:tcBorders>
-              <w:left w:val="single" w:sz="4" w:space="0" w:color="00000A"/>
-              <w:bottom w:val="single" w:sz="4" w:space="0" w:color="00000A"/>
-            </w:tcBorders>
-            <w:tcMar>
-              <w:top w:w="0" w:type="dxa"/>
-              <w:left w:w="0" w:type="dxa"/>
-              <w:bottom w:w="0" w:type="dxa"/>
-              <w:right w:w="0" w:type="dxa"/>
-            </w:tcMar>
-          </w:tcPr>
-          <w:p>
-            <w:pPr>
-              <w:pStyle w:val="Standard"/>
-              <w:spacing w:before="40" w:after="40" w:line="360" w:lineRule="auto"/>
-              <w:jc w:val="right"/>
-              <w:rPr>
-                <w:rFonts w:ascii="Arial" w:hAnsi="Arial" w:cs="Arial"/>
-                <w:sz w:val="20"/>
-                <w:szCs w:val="20"/>
-              </w:rPr>
-            </w:pPr>
-          </w:p>
-        </w:tc>
-        <w:tc>
-          <w:tcPr>
-            <w:tcW w:w="2518" w:type="dxa"/>
-            <w:gridSpan w:val="3"/>
-            <w:tcBorders>
-              <w:left w:val="single" w:sz="4" w:space="0" w:color="00000A"/>
-              <w:bottom w:val="single" w:sz="4" w:space="0" w:color="00000A"/>
-            </w:tcBorders>
-            <w:tcMar>
-              <w:top w:w="0" w:type="dxa"/>
-              <w:left w:w="0" w:type="dxa"/>
-              <w:bottom w:w="0" w:type="dxa"/>
-              <w:right w:w="0" w:type="dxa"/>
-            </w:tcMar>
-          </w:tcPr>
-          <w:p>
-            <w:pPr>
-              <w:pStyle w:val="Standard"/>
-              <w:spacing w:before="40" w:after="40" w:line="360" w:lineRule="auto"/>
-              <w:rPr>
-                <w:rFonts w:ascii="Arial" w:hAnsi="Arial" w:cs="Arial"/>
-                <w:sz w:val="20"/>
-                <w:szCs w:val="20"/>
-              </w:rPr>
-            </w:pPr>
-          </w:p>
-        </w:tc>
-        <w:tc>
-          <w:tcPr>
-            <w:tcW w:w="4215" w:type="dxa"/>
-            <w:tcBorders>
-              <w:left w:val="single" w:sz="4" w:space="0" w:color="00000A"/>
-              <w:bottom w:val="single" w:sz="4" w:space="0" w:color="00000A"/>
-            </w:tcBorders>
-            <w:tcMar>
-              <w:top w:w="0" w:type="dxa"/>
-              <w:left w:w="0" w:type="dxa"/>
-              <w:bottom w:w="0" w:type="dxa"/>
-              <w:right w:w="0" w:type="dxa"/>
-            </w:tcMar>
-          </w:tcPr>
-          <w:p>
-            <w:pPr>
-              <w:pStyle w:val="Standard"/>
-              <w:spacing w:before="40" w:after="40" w:line="360" w:lineRule="auto"/>
-              <w:rPr>
-                <w:rFonts w:ascii="Arial" w:hAnsi="Arial" w:cs="Arial"/>
-                <w:sz w:val="20"/>
-                <w:szCs w:val="20"/>
-              </w:rPr>
-            </w:pPr>
-          </w:p>
-        </w:tc>
-        <w:tc>
-          <w:tcPr>
-            <w:tcW w:w="990" w:type="dxa"/>
-            <w:tcBorders>
-              <w:left w:val="single" w:sz="4" w:space="0" w:color="00000A"/>
-              <w:bottom w:val="single" w:sz="4" w:space="0" w:color="00000A"/>
-              <w:right w:val="single" w:sz="4" w:space="0" w:color="00000A"/>
-            </w:tcBorders>
-            <w:tcMar>
-              <w:top w:w="0" w:type="dxa"/>
-              <w:left w:w="0" w:type="dxa"/>
-              <w:bottom w:w="0" w:type="dxa"/>
-              <w:right w:w="0" w:type="dxa"/>
-            </w:tcMar>
-          </w:tcPr>
-          <w:p>
-            <w:pPr>
-              <w:pStyle w:val="Standard"/>
-              <w:spacing w:before="40" w:after="40" w:line="360" w:lineRule="auto"/>
-              <w:rPr>
-                <w:rFonts w:ascii="Arial" w:hAnsi="Arial" w:cs="Arial"/>
-                <w:sz w:val="20"/>
-                <w:szCs w:val="20"/>
-              </w:rPr>
-            </w:pPr>
-          </w:p>
-        </w:tc>
-      </w:tr>
-      <w:tr>
-        <w:tblPrEx>
-          <w:tblCellMar>
-            <w:top w:w="0" w:type="dxa"/>
-            <w:bottom w:w="0" w:type="dxa"/>
-          </w:tblCellMar>
-        </w:tblPrEx>
         <w:trPr>
           <w:trHeight w:val="750"/>
         </w:trPr>
@@ -2010,12 +1489,6 @@
         </w:tc>
       </w:tr>
       <w:tr>
-        <w:tblPrEx>
-          <w:tblCellMar>
-            <w:top w:w="0" w:type="dxa"/>
-            <w:bottom w:w="0" w:type="dxa"/>
-          </w:tblCellMar>
-        </w:tblPrEx>
         <w:tc>
           <w:tcPr>
             <w:tcW w:w="8175" w:type="dxa"/>
@@ -2056,12 +1529,6 @@
         </w:tc>
       </w:tr>
       <w:tr>
-        <w:tblPrEx>
-          <w:tblCellMar>
-            <w:top w:w="0" w:type="dxa"/>
-            <w:bottom w:w="0" w:type="dxa"/>
-          </w:tblCellMar>
-        </w:tblPrEx>
         <w:tc>
           <w:tcPr>
             <w:tcW w:w="1943" w:type="dxa"/>
@@ -2176,8 +1643,6 @@
             <w:pPr>
               <w:pStyle w:val="Standard"/>
             </w:pPr>
-            <w:bookmarkStart w:id="0" w:name="_GoBack"/>
-            <w:bookmarkEnd w:id="0"/>
           </w:p>
         </w:tc>
       </w:tr>

</xml_diff>